<commit_message>
Modificacion word y pdf para entrega
</commit_message>
<xml_diff>
--- a/TPI LCII PARTE 1/1W3_Grupo1_TPI_Parte1.docx
+++ b/TPI LCII PARTE 1/1W3_Grupo1_TPI_Parte1.docx
@@ -169,6 +169,7 @@
         <w:rPr>
           <w:sz w:val="32"/>
           <w:szCs w:val="32"/>
+          <w:u w:val="single"/>
           <w:lang w:val="es-AR"/>
         </w:rPr>
       </w:pPr>
@@ -430,6 +431,14 @@
           <w:szCs w:val="32"/>
           <w:lang w:val="es-419"/>
         </w:rPr>
+        <w:t xml:space="preserve">113196 </w:t>
+      </w:r>
+      <w:r>
+        <w:rPr>
+          <w:sz w:val="32"/>
+          <w:szCs w:val="32"/>
+          <w:lang w:val="es-419"/>
+        </w:rPr>
         <w:t>-</w:t>
       </w:r>
       <w:r>
@@ -474,6 +483,14 @@
           <w:szCs w:val="32"/>
           <w:lang w:val="es-419"/>
         </w:rPr>
+        <w:t xml:space="preserve">114098 </w:t>
+      </w:r>
+      <w:r>
+        <w:rPr>
+          <w:sz w:val="32"/>
+          <w:szCs w:val="32"/>
+          <w:lang w:val="es-419"/>
+        </w:rPr>
         <w:t>-</w:t>
       </w:r>
       <w:r>
@@ -484,6 +501,14 @@
         </w:rPr>
         <w:t xml:space="preserve"> Villarruel Matías</w:t>
       </w:r>
+      <w:r>
+        <w:rPr>
+          <w:sz w:val="32"/>
+          <w:szCs w:val="32"/>
+          <w:lang w:val="es-419"/>
+        </w:rPr>
+        <w:t xml:space="preserve"> Nicolás</w:t>
+      </w:r>
     </w:p>
     <w:p>
       <w:pPr>
@@ -494,6 +519,14 @@
           <w:lang w:val="es-419"/>
         </w:rPr>
       </w:pPr>
+      <w:r>
+        <w:rPr>
+          <w:sz w:val="32"/>
+          <w:szCs w:val="32"/>
+          <w:lang w:val="es-419"/>
+        </w:rPr>
+        <w:t xml:space="preserve">114266 </w:t>
+      </w:r>
       <w:r>
         <w:rPr>
           <w:sz w:val="32"/>
@@ -612,14 +645,23 @@
           <w:pPr>
             <w:pStyle w:val="TtuloTDC"/>
             <w:jc w:val="both"/>
+            <w:rPr>
+              <w:lang w:val="es-419"/>
+            </w:rPr>
           </w:pPr>
           <w:r>
+            <w:rPr>
+              <w:lang w:val="es-419"/>
+            </w:rPr>
             <w:t>CONTENIDO</w:t>
           </w:r>
         </w:p>
         <w:p>
           <w:pPr>
             <w:jc w:val="both"/>
+            <w:rPr>
+              <w:lang w:val="es-419"/>
+            </w:rPr>
           </w:pPr>
         </w:p>
         <w:p>
@@ -2062,6 +2104,7 @@
   <w:style w:type="character" w:default="1" w:styleId="Fuentedeprrafopredeter">
     <w:name w:val="Default Paragraph Font"/>
     <w:uiPriority w:val="1"/>
+    <w:semiHidden/>
     <w:unhideWhenUsed/>
   </w:style>
   <w:style w:type="table" w:default="1" w:styleId="Tablanormal">

</xml_diff>